<commit_message>
Mengupdate BAB II dan Daftar Pustaka
BAB II : Menambahkan beberapa pengertian, Partnership, UMKM(Menambahkan kriteria)
Daftar Pustaka : Sudah ada 10
</commit_message>
<xml_diff>
--- a/BAB II.docx
+++ b/BAB II.docx
@@ -103,7 +103,103 @@
           <w:sz w:val="24"/>
           <w:szCs w:val="24"/>
         </w:rPr>
-        <w:t>Kosan adalah bangunan yang disewakan kamarnya dalam kurun waktu tertentu sesuai dengan perjanjian antara pemilik kosan dan pelanggan, serta harga yang telah disepakati[]. Kamar yang disewakkan biasanya berbentuk blok-blok dengan ukuran yang berbeda-beda[]. Kosan biasanya identik dengan mahasiswa yang melanjutkan pendidikannya di luar kota [] dan dapat diisi oleh satu orang atau lebih, sesuai dengan peraturan atau kehendak pemilik kosan [].</w:t>
+        <w:t>Kosan adalah bangunan yang disewakan kamarnya dalam kurun waktu tertentu sesuai dengan perjanjian antara pemilik kosan dan pelanggan, serta harga yang telah disepakat</w:t>
+      </w:r>
+      <w:r>
+        <w:rPr>
+          <w:rFonts w:ascii="Times New Roman" w:hAnsi="Times New Roman" w:cs="Times New Roman"/>
+          <w:sz w:val="24"/>
+          <w:szCs w:val="24"/>
+        </w:rPr>
+        <w:t xml:space="preserve">i </w:t>
+      </w:r>
+      <w:r>
+        <w:rPr>
+          <w:rFonts w:ascii="Times New Roman" w:hAnsi="Times New Roman" w:cs="Times New Roman"/>
+          <w:sz w:val="24"/>
+          <w:szCs w:val="24"/>
+        </w:rPr>
+        <w:t>[</w:t>
+      </w:r>
+      <w:r>
+        <w:rPr>
+          <w:rFonts w:ascii="Times New Roman" w:hAnsi="Times New Roman" w:cs="Times New Roman"/>
+          <w:sz w:val="24"/>
+          <w:szCs w:val="24"/>
+        </w:rPr>
+        <w:t xml:space="preserve">6]. Kamar yang disewakkan </w:t>
+      </w:r>
+      <w:r>
+        <w:rPr>
+          <w:rFonts w:ascii="Times New Roman" w:hAnsi="Times New Roman" w:cs="Times New Roman"/>
+          <w:sz w:val="24"/>
+          <w:szCs w:val="24"/>
+        </w:rPr>
+        <w:t>berbentuk blok-blok dengan ukuran yang berbeda-beda</w:t>
+      </w:r>
+      <w:r>
+        <w:rPr>
+          <w:rFonts w:ascii="Times New Roman" w:hAnsi="Times New Roman" w:cs="Times New Roman"/>
+          <w:sz w:val="24"/>
+          <w:szCs w:val="24"/>
+        </w:rPr>
+        <w:t xml:space="preserve"> </w:t>
+      </w:r>
+      <w:r>
+        <w:rPr>
+          <w:rFonts w:ascii="Times New Roman" w:hAnsi="Times New Roman" w:cs="Times New Roman"/>
+          <w:sz w:val="24"/>
+          <w:szCs w:val="24"/>
+        </w:rPr>
+        <w:t>[</w:t>
+      </w:r>
+      <w:r>
+        <w:rPr>
+          <w:rFonts w:ascii="Times New Roman" w:hAnsi="Times New Roman" w:cs="Times New Roman"/>
+          <w:sz w:val="24"/>
+          <w:szCs w:val="24"/>
+        </w:rPr>
+        <w:t xml:space="preserve">7] dan </w:t>
+      </w:r>
+      <w:r>
+        <w:rPr>
+          <w:rFonts w:ascii="Times New Roman" w:hAnsi="Times New Roman" w:cs="Times New Roman"/>
+          <w:sz w:val="24"/>
+          <w:szCs w:val="24"/>
+        </w:rPr>
+        <w:t>dapat diisi oleh satu orang atau lebih, sesuai dengan peraturan atau kehendak pemilik kosan [</w:t>
+      </w:r>
+      <w:r>
+        <w:rPr>
+          <w:rFonts w:ascii="Times New Roman" w:hAnsi="Times New Roman" w:cs="Times New Roman"/>
+          <w:sz w:val="24"/>
+          <w:szCs w:val="24"/>
+        </w:rPr>
+        <w:t>8</w:t>
+      </w:r>
+      <w:r>
+        <w:rPr>
+          <w:rFonts w:ascii="Times New Roman" w:hAnsi="Times New Roman" w:cs="Times New Roman"/>
+          <w:sz w:val="24"/>
+          <w:szCs w:val="24"/>
+        </w:rPr>
+        <w:t>].</w:t>
+      </w:r>
+      <w:r>
+        <w:rPr>
+          <w:rFonts w:ascii="Times New Roman" w:hAnsi="Times New Roman" w:cs="Times New Roman"/>
+          <w:sz w:val="24"/>
+          <w:szCs w:val="24"/>
+        </w:rPr>
+        <w:t xml:space="preserve"> </w:t>
+      </w:r>
+      <w:r>
+        <w:rPr>
+          <w:rFonts w:ascii="Times New Roman" w:hAnsi="Times New Roman" w:cs="Times New Roman"/>
+          <w:sz w:val="24"/>
+          <w:szCs w:val="24"/>
+        </w:rPr>
+        <w:t>Kosan menjadi salah salah hal penting bagi penduduk Indonesia khususnya daerah yang berada di sekitar kantor atau perguruan tinggi [9]. Sarijadi adalah salah satu daerah yang ada di Indonesia yang memiliki perkantoran dan perguruan tinggi.</w:t>
       </w:r>
     </w:p>
     <w:p>
@@ -188,14 +284,13 @@
         <w:pStyle w:val="SUBBAB1"/>
         <w:numPr>
           <w:ilvl w:val="0"/>
-          <w:numId w:val="3"/>
+          <w:numId w:val="0"/>
         </w:numPr>
         <w:tabs>
           <w:tab w:val="clear" w:pos="4513"/>
           <w:tab w:val="clear" w:pos="6480"/>
         </w:tabs>
         <w:spacing w:line="360" w:lineRule="auto"/>
-        <w:ind w:left="0" w:firstLine="142"/>
         <w:jc w:val="both"/>
         <w:rPr>
           <w:rFonts w:ascii="Times New Roman" w:hAnsi="Times New Roman" w:cs="Times New Roman"/>
@@ -203,85 +298,818 @@
           <w:szCs w:val="24"/>
         </w:rPr>
       </w:pPr>
-      <w:proofErr w:type="spellStart"/>
-      <w:r>
-        <w:rPr>
-          <w:rFonts w:ascii="Times New Roman" w:hAnsi="Times New Roman" w:cs="Times New Roman"/>
-          <w:sz w:val="24"/>
-          <w:szCs w:val="24"/>
-          <w:lang w:val="en-US"/>
-        </w:rPr>
-        <w:t>Hubungan</w:t>
-      </w:r>
-      <w:proofErr w:type="spellEnd"/>
-      <w:r>
-        <w:rPr>
-          <w:rFonts w:ascii="Times New Roman" w:hAnsi="Times New Roman" w:cs="Times New Roman"/>
-          <w:sz w:val="24"/>
-          <w:szCs w:val="24"/>
-          <w:lang w:val="en-US"/>
-        </w:rPr>
-        <w:t xml:space="preserve"> </w:t>
-      </w:r>
-      <w:proofErr w:type="spellStart"/>
-      <w:r>
-        <w:rPr>
-          <w:rFonts w:ascii="Times New Roman" w:hAnsi="Times New Roman" w:cs="Times New Roman"/>
-          <w:sz w:val="24"/>
-          <w:szCs w:val="24"/>
-          <w:lang w:val="en-US"/>
-        </w:rPr>
-        <w:t>Kerja</w:t>
-      </w:r>
-      <w:proofErr w:type="spellEnd"/>
-      <w:r>
-        <w:rPr>
-          <w:rFonts w:ascii="Times New Roman" w:hAnsi="Times New Roman" w:cs="Times New Roman"/>
-          <w:sz w:val="24"/>
-          <w:szCs w:val="24"/>
-          <w:lang w:val="en-US"/>
-        </w:rPr>
-        <w:t xml:space="preserve"> </w:t>
-      </w:r>
-      <w:proofErr w:type="spellStart"/>
-      <w:r>
-        <w:rPr>
-          <w:rFonts w:ascii="Times New Roman" w:hAnsi="Times New Roman" w:cs="Times New Roman"/>
-          <w:sz w:val="24"/>
-          <w:szCs w:val="24"/>
-          <w:lang w:val="en-US"/>
-        </w:rPr>
-        <w:t>Sama</w:t>
-      </w:r>
-      <w:proofErr w:type="spellEnd"/>
-      <w:r>
-        <w:rPr>
-          <w:rFonts w:ascii="Times New Roman" w:hAnsi="Times New Roman" w:cs="Times New Roman"/>
-          <w:sz w:val="24"/>
-          <w:szCs w:val="24"/>
-          <w:lang w:val="en-US"/>
-        </w:rPr>
-        <w:t xml:space="preserve"> (</w:t>
-      </w:r>
-      <w:r>
-        <w:rPr>
-          <w:rFonts w:ascii="Times New Roman" w:hAnsi="Times New Roman" w:cs="Times New Roman"/>
+      <w:r>
+        <w:rPr>
+          <w:rFonts w:ascii="Times New Roman" w:hAnsi="Times New Roman" w:cs="Times New Roman"/>
+          <w:sz w:val="24"/>
+          <w:szCs w:val="24"/>
+        </w:rPr>
+        <w:tab/>
+      </w:r>
+      <w:r>
+        <w:rPr>
+          <w:rFonts w:ascii="Times New Roman" w:hAnsi="Times New Roman"/>
+          <w:b w:val="0"/>
+          <w:sz w:val="24"/>
+          <w:szCs w:val="24"/>
+          <w:highlight w:val="yellow"/>
+        </w:rPr>
+        <w:t>Pengertian dari jurnal disini</w:t>
+      </w:r>
+      <w:r>
+        <w:rPr>
+          <w:rFonts w:ascii="Times New Roman" w:hAnsi="Times New Roman"/>
+          <w:b w:val="0"/>
+          <w:sz w:val="24"/>
+          <w:szCs w:val="24"/>
+        </w:rPr>
+        <w:t xml:space="preserve"> [9]</w:t>
+      </w:r>
+    </w:p>
+    <w:p>
+      <w:pPr>
+        <w:pStyle w:val="SUBBAB1"/>
+        <w:numPr>
+          <w:ilvl w:val="0"/>
+          <w:numId w:val="0"/>
+        </w:numPr>
+        <w:tabs>
+          <w:tab w:val="clear" w:pos="4513"/>
+          <w:tab w:val="clear" w:pos="6480"/>
+        </w:tabs>
+        <w:spacing w:line="360" w:lineRule="auto"/>
+        <w:ind w:left="142"/>
+        <w:jc w:val="both"/>
+        <w:rPr>
+          <w:rFonts w:ascii="Times New Roman" w:hAnsi="Times New Roman"/>
+          <w:b w:val="0"/>
+          <w:sz w:val="24"/>
+          <w:szCs w:val="24"/>
+        </w:rPr>
+      </w:pPr>
+      <w:r>
+        <w:rPr>
+          <w:rFonts w:ascii="Times New Roman" w:hAnsi="Times New Roman"/>
+          <w:sz w:val="24"/>
+          <w:szCs w:val="24"/>
+        </w:rPr>
+        <w:tab/>
+      </w:r>
+      <w:r>
+        <w:rPr>
+          <w:rFonts w:ascii="Times New Roman" w:hAnsi="Times New Roman"/>
+          <w:b w:val="0"/>
+          <w:sz w:val="24"/>
+          <w:szCs w:val="24"/>
+        </w:rPr>
+        <w:t>Kriteria UMKM &amp; Usaha Besar berdasarkan Aset dan Omset</w:t>
+      </w:r>
+      <w:r>
+        <w:rPr>
+          <w:rFonts w:ascii="Times New Roman" w:hAnsi="Times New Roman"/>
+          <w:b w:val="0"/>
+          <w:sz w:val="24"/>
+          <w:szCs w:val="24"/>
+        </w:rPr>
+        <w:t xml:space="preserve"> :</w:t>
+      </w:r>
+    </w:p>
+    <w:p>
+      <w:pPr>
+        <w:pStyle w:val="SUBBAB1"/>
+        <w:numPr>
+          <w:ilvl w:val="0"/>
+          <w:numId w:val="0"/>
+        </w:numPr>
+        <w:tabs>
+          <w:tab w:val="clear" w:pos="4513"/>
+          <w:tab w:val="clear" w:pos="6480"/>
+        </w:tabs>
+        <w:spacing w:line="360" w:lineRule="auto"/>
+        <w:jc w:val="both"/>
+        <w:rPr>
+          <w:rFonts w:ascii="Times New Roman" w:hAnsi="Times New Roman"/>
+          <w:b w:val="0"/>
           <w:i/>
           <w:sz w:val="24"/>
           <w:szCs w:val="24"/>
-          <w:lang w:val="en-US"/>
-        </w:rPr>
-        <w:t>Partnership</w:t>
-      </w:r>
-      <w:r>
-        <w:rPr>
-          <w:rFonts w:ascii="Times New Roman" w:hAnsi="Times New Roman" w:cs="Times New Roman"/>
-          <w:sz w:val="24"/>
-          <w:szCs w:val="24"/>
-          <w:lang w:val="en-US"/>
-        </w:rPr>
-        <w:t>)</w:t>
-      </w:r>
+        </w:rPr>
+      </w:pPr>
+      <w:r>
+        <w:rPr>
+          <w:rFonts w:ascii="Times New Roman" w:hAnsi="Times New Roman"/>
+          <w:b w:val="0"/>
+          <w:i/>
+          <w:sz w:val="24"/>
+          <w:szCs w:val="24"/>
+        </w:rPr>
+        <w:t>Tabel 2.1 Kriteria Usaha</w:t>
+      </w:r>
+    </w:p>
+    <w:tbl>
+      <w:tblPr>
+        <w:tblStyle w:val="TableGrid"/>
+        <w:tblW w:w="0" w:type="auto"/>
+        <w:tblInd w:w="142" w:type="dxa"/>
+        <w:tblLook w:val="04A0" w:firstRow="1" w:lastRow="0" w:firstColumn="1" w:lastColumn="0" w:noHBand="0" w:noVBand="1"/>
+      </w:tblPr>
+      <w:tblGrid>
+        <w:gridCol w:w="2234"/>
+        <w:gridCol w:w="2977"/>
+        <w:gridCol w:w="3083"/>
+      </w:tblGrid>
+      <w:tr>
+        <w:tc>
+          <w:tcPr>
+            <w:tcW w:w="2234" w:type="dxa"/>
+            <w:vMerge w:val="restart"/>
+          </w:tcPr>
+          <w:p>
+            <w:pPr>
+              <w:pStyle w:val="SUBBAB1"/>
+              <w:numPr>
+                <w:ilvl w:val="0"/>
+                <w:numId w:val="0"/>
+              </w:numPr>
+              <w:tabs>
+                <w:tab w:val="clear" w:pos="4513"/>
+                <w:tab w:val="clear" w:pos="6480"/>
+              </w:tabs>
+              <w:jc w:val="center"/>
+              <w:rPr>
+                <w:rFonts w:ascii="Times New Roman" w:hAnsi="Times New Roman"/>
+                <w:sz w:val="20"/>
+                <w:szCs w:val="20"/>
+              </w:rPr>
+            </w:pPr>
+            <w:r>
+              <w:rPr>
+                <w:rFonts w:ascii="Times New Roman" w:hAnsi="Times New Roman"/>
+                <w:sz w:val="20"/>
+                <w:szCs w:val="20"/>
+              </w:rPr>
+              <w:t>Ukuran Usaha</w:t>
+            </w:r>
+          </w:p>
+        </w:tc>
+        <w:tc>
+          <w:tcPr>
+            <w:tcW w:w="6060" w:type="dxa"/>
+            <w:gridSpan w:val="2"/>
+          </w:tcPr>
+          <w:p>
+            <w:pPr>
+              <w:pStyle w:val="SUBBAB1"/>
+              <w:numPr>
+                <w:ilvl w:val="0"/>
+                <w:numId w:val="0"/>
+              </w:numPr>
+              <w:tabs>
+                <w:tab w:val="clear" w:pos="4513"/>
+                <w:tab w:val="clear" w:pos="6480"/>
+              </w:tabs>
+              <w:jc w:val="center"/>
+              <w:rPr>
+                <w:rFonts w:ascii="Times New Roman" w:hAnsi="Times New Roman"/>
+                <w:sz w:val="20"/>
+                <w:szCs w:val="20"/>
+              </w:rPr>
+            </w:pPr>
+            <w:r>
+              <w:rPr>
+                <w:rFonts w:ascii="Times New Roman" w:hAnsi="Times New Roman"/>
+                <w:sz w:val="20"/>
+                <w:szCs w:val="20"/>
+              </w:rPr>
+              <w:t>Kriteria</w:t>
+            </w:r>
+          </w:p>
+        </w:tc>
+      </w:tr>
+      <w:tr>
+        <w:tc>
+          <w:tcPr>
+            <w:tcW w:w="2234" w:type="dxa"/>
+            <w:vMerge/>
+          </w:tcPr>
+          <w:p>
+            <w:pPr>
+              <w:pStyle w:val="SUBBAB1"/>
+              <w:numPr>
+                <w:ilvl w:val="0"/>
+                <w:numId w:val="0"/>
+              </w:numPr>
+              <w:tabs>
+                <w:tab w:val="clear" w:pos="4513"/>
+                <w:tab w:val="clear" w:pos="6480"/>
+              </w:tabs>
+              <w:jc w:val="both"/>
+              <w:rPr>
+                <w:rFonts w:ascii="Times New Roman" w:hAnsi="Times New Roman"/>
+                <w:sz w:val="20"/>
+                <w:szCs w:val="20"/>
+              </w:rPr>
+            </w:pPr>
+          </w:p>
+        </w:tc>
+        <w:tc>
+          <w:tcPr>
+            <w:tcW w:w="2977" w:type="dxa"/>
+          </w:tcPr>
+          <w:p>
+            <w:pPr>
+              <w:pStyle w:val="SUBBAB1"/>
+              <w:numPr>
+                <w:ilvl w:val="0"/>
+                <w:numId w:val="0"/>
+              </w:numPr>
+              <w:tabs>
+                <w:tab w:val="clear" w:pos="4513"/>
+                <w:tab w:val="clear" w:pos="6480"/>
+              </w:tabs>
+              <w:jc w:val="center"/>
+              <w:rPr>
+                <w:rFonts w:ascii="Times New Roman" w:hAnsi="Times New Roman"/>
+                <w:sz w:val="20"/>
+                <w:szCs w:val="20"/>
+              </w:rPr>
+            </w:pPr>
+            <w:r>
+              <w:rPr>
+                <w:rFonts w:ascii="Times New Roman" w:hAnsi="Times New Roman"/>
+                <w:sz w:val="20"/>
+                <w:szCs w:val="20"/>
+              </w:rPr>
+              <w:t>Aset</w:t>
+            </w:r>
+          </w:p>
+        </w:tc>
+        <w:tc>
+          <w:tcPr>
+            <w:tcW w:w="3083" w:type="dxa"/>
+          </w:tcPr>
+          <w:p>
+            <w:pPr>
+              <w:pStyle w:val="SUBBAB1"/>
+              <w:numPr>
+                <w:ilvl w:val="0"/>
+                <w:numId w:val="0"/>
+              </w:numPr>
+              <w:tabs>
+                <w:tab w:val="clear" w:pos="4513"/>
+                <w:tab w:val="clear" w:pos="6480"/>
+              </w:tabs>
+              <w:jc w:val="center"/>
+              <w:rPr>
+                <w:rFonts w:ascii="Times New Roman" w:hAnsi="Times New Roman"/>
+                <w:sz w:val="20"/>
+                <w:szCs w:val="20"/>
+              </w:rPr>
+            </w:pPr>
+            <w:r>
+              <w:rPr>
+                <w:rFonts w:ascii="Times New Roman" w:hAnsi="Times New Roman"/>
+                <w:sz w:val="20"/>
+                <w:szCs w:val="20"/>
+              </w:rPr>
+              <w:t>Omset</w:t>
+            </w:r>
+          </w:p>
+        </w:tc>
+      </w:tr>
+      <w:tr>
+        <w:tc>
+          <w:tcPr>
+            <w:tcW w:w="2234" w:type="dxa"/>
+          </w:tcPr>
+          <w:p>
+            <w:pPr>
+              <w:pStyle w:val="SUBBAB1"/>
+              <w:numPr>
+                <w:ilvl w:val="0"/>
+                <w:numId w:val="0"/>
+              </w:numPr>
+              <w:tabs>
+                <w:tab w:val="clear" w:pos="4513"/>
+                <w:tab w:val="clear" w:pos="6480"/>
+              </w:tabs>
+              <w:jc w:val="both"/>
+              <w:rPr>
+                <w:rFonts w:ascii="Times New Roman" w:hAnsi="Times New Roman"/>
+                <w:sz w:val="20"/>
+                <w:szCs w:val="20"/>
+              </w:rPr>
+            </w:pPr>
+            <w:r>
+              <w:rPr>
+                <w:rFonts w:ascii="Times New Roman" w:hAnsi="Times New Roman"/>
+                <w:sz w:val="20"/>
+                <w:szCs w:val="20"/>
+              </w:rPr>
+              <w:t>Usaha Mikro</w:t>
+            </w:r>
+          </w:p>
+        </w:tc>
+        <w:tc>
+          <w:tcPr>
+            <w:tcW w:w="2977" w:type="dxa"/>
+          </w:tcPr>
+          <w:p>
+            <w:pPr>
+              <w:pStyle w:val="SUBBAB1"/>
+              <w:numPr>
+                <w:ilvl w:val="0"/>
+                <w:numId w:val="0"/>
+              </w:numPr>
+              <w:tabs>
+                <w:tab w:val="clear" w:pos="4513"/>
+                <w:tab w:val="clear" w:pos="6480"/>
+              </w:tabs>
+              <w:jc w:val="both"/>
+              <w:rPr>
+                <w:rFonts w:ascii="Times New Roman" w:hAnsi="Times New Roman"/>
+                <w:b w:val="0"/>
+                <w:sz w:val="20"/>
+                <w:szCs w:val="20"/>
+              </w:rPr>
+            </w:pPr>
+            <w:r>
+              <w:rPr>
+                <w:rFonts w:ascii="Times New Roman" w:hAnsi="Times New Roman"/>
+                <w:b w:val="0"/>
+                <w:sz w:val="20"/>
+                <w:szCs w:val="20"/>
+              </w:rPr>
+              <w:t>Maksimal Rp 50 Juta</w:t>
+            </w:r>
+          </w:p>
+        </w:tc>
+        <w:tc>
+          <w:tcPr>
+            <w:tcW w:w="3083" w:type="dxa"/>
+          </w:tcPr>
+          <w:p>
+            <w:pPr>
+              <w:pStyle w:val="SUBBAB1"/>
+              <w:numPr>
+                <w:ilvl w:val="0"/>
+                <w:numId w:val="0"/>
+              </w:numPr>
+              <w:tabs>
+                <w:tab w:val="clear" w:pos="4513"/>
+                <w:tab w:val="clear" w:pos="6480"/>
+              </w:tabs>
+              <w:jc w:val="both"/>
+              <w:rPr>
+                <w:rFonts w:ascii="Times New Roman" w:hAnsi="Times New Roman"/>
+                <w:b w:val="0"/>
+                <w:sz w:val="20"/>
+                <w:szCs w:val="20"/>
+              </w:rPr>
+            </w:pPr>
+            <w:r>
+              <w:rPr>
+                <w:rFonts w:ascii="Times New Roman" w:hAnsi="Times New Roman"/>
+                <w:b w:val="0"/>
+                <w:sz w:val="20"/>
+                <w:szCs w:val="20"/>
+              </w:rPr>
+              <w:t>Maksimal Rp. 300 juta</w:t>
+            </w:r>
+          </w:p>
+        </w:tc>
+      </w:tr>
+      <w:tr>
+        <w:tc>
+          <w:tcPr>
+            <w:tcW w:w="2234" w:type="dxa"/>
+          </w:tcPr>
+          <w:p>
+            <w:pPr>
+              <w:pStyle w:val="SUBBAB1"/>
+              <w:numPr>
+                <w:ilvl w:val="0"/>
+                <w:numId w:val="0"/>
+              </w:numPr>
+              <w:tabs>
+                <w:tab w:val="clear" w:pos="4513"/>
+                <w:tab w:val="clear" w:pos="6480"/>
+              </w:tabs>
+              <w:jc w:val="both"/>
+              <w:rPr>
+                <w:rFonts w:ascii="Times New Roman" w:hAnsi="Times New Roman"/>
+                <w:sz w:val="20"/>
+                <w:szCs w:val="20"/>
+              </w:rPr>
+            </w:pPr>
+            <w:r>
+              <w:rPr>
+                <w:rFonts w:ascii="Times New Roman" w:hAnsi="Times New Roman"/>
+                <w:sz w:val="20"/>
+                <w:szCs w:val="20"/>
+              </w:rPr>
+              <w:t>Usaha Kecil</w:t>
+            </w:r>
+          </w:p>
+        </w:tc>
+        <w:tc>
+          <w:tcPr>
+            <w:tcW w:w="2977" w:type="dxa"/>
+          </w:tcPr>
+          <w:p>
+            <w:pPr>
+              <w:pStyle w:val="SUBBAB1"/>
+              <w:numPr>
+                <w:ilvl w:val="0"/>
+                <w:numId w:val="0"/>
+              </w:numPr>
+              <w:tabs>
+                <w:tab w:val="clear" w:pos="4513"/>
+                <w:tab w:val="clear" w:pos="6480"/>
+              </w:tabs>
+              <w:ind w:left="71"/>
+              <w:jc w:val="both"/>
+              <w:rPr>
+                <w:rFonts w:ascii="Times New Roman" w:hAnsi="Times New Roman"/>
+                <w:b w:val="0"/>
+                <w:sz w:val="20"/>
+                <w:szCs w:val="20"/>
+              </w:rPr>
+            </w:pPr>
+            <w:r>
+              <w:rPr>
+                <w:rFonts w:ascii="Times New Roman" w:hAnsi="Times New Roman"/>
+                <w:b w:val="0"/>
+                <w:sz w:val="20"/>
+                <w:szCs w:val="20"/>
+              </w:rPr>
+              <w:t>&gt; Rp 50 juta – Rp.500 juta</w:t>
+            </w:r>
+          </w:p>
+        </w:tc>
+        <w:tc>
+          <w:tcPr>
+            <w:tcW w:w="3083" w:type="dxa"/>
+          </w:tcPr>
+          <w:p>
+            <w:pPr>
+              <w:pStyle w:val="SUBBAB1"/>
+              <w:numPr>
+                <w:ilvl w:val="0"/>
+                <w:numId w:val="0"/>
+              </w:numPr>
+              <w:tabs>
+                <w:tab w:val="clear" w:pos="4513"/>
+                <w:tab w:val="clear" w:pos="6480"/>
+              </w:tabs>
+              <w:jc w:val="both"/>
+              <w:rPr>
+                <w:rFonts w:ascii="Times New Roman" w:hAnsi="Times New Roman"/>
+                <w:b w:val="0"/>
+                <w:sz w:val="20"/>
+                <w:szCs w:val="20"/>
+              </w:rPr>
+            </w:pPr>
+            <w:r>
+              <w:rPr>
+                <w:rFonts w:ascii="Times New Roman" w:hAnsi="Times New Roman"/>
+                <w:b w:val="0"/>
+                <w:sz w:val="20"/>
+                <w:szCs w:val="20"/>
+              </w:rPr>
+              <w:t>&gt;Rp. 300 juta – Rp. 2,5 miliar</w:t>
+            </w:r>
+          </w:p>
+        </w:tc>
+      </w:tr>
+      <w:tr>
+        <w:tc>
+          <w:tcPr>
+            <w:tcW w:w="2234" w:type="dxa"/>
+          </w:tcPr>
+          <w:p>
+            <w:pPr>
+              <w:pStyle w:val="SUBBAB1"/>
+              <w:numPr>
+                <w:ilvl w:val="0"/>
+                <w:numId w:val="0"/>
+              </w:numPr>
+              <w:tabs>
+                <w:tab w:val="clear" w:pos="4513"/>
+                <w:tab w:val="clear" w:pos="6480"/>
+              </w:tabs>
+              <w:jc w:val="both"/>
+              <w:rPr>
+                <w:rFonts w:ascii="Times New Roman" w:hAnsi="Times New Roman"/>
+                <w:sz w:val="20"/>
+                <w:szCs w:val="20"/>
+              </w:rPr>
+            </w:pPr>
+            <w:r>
+              <w:rPr>
+                <w:rFonts w:ascii="Times New Roman" w:hAnsi="Times New Roman"/>
+                <w:sz w:val="20"/>
+                <w:szCs w:val="20"/>
+              </w:rPr>
+              <w:t>Usaha Menengah</w:t>
+            </w:r>
+          </w:p>
+        </w:tc>
+        <w:tc>
+          <w:tcPr>
+            <w:tcW w:w="2977" w:type="dxa"/>
+          </w:tcPr>
+          <w:p>
+            <w:pPr>
+              <w:pStyle w:val="SUBBAB1"/>
+              <w:numPr>
+                <w:ilvl w:val="0"/>
+                <w:numId w:val="0"/>
+              </w:numPr>
+              <w:tabs>
+                <w:tab w:val="clear" w:pos="4513"/>
+                <w:tab w:val="clear" w:pos="6480"/>
+              </w:tabs>
+              <w:jc w:val="both"/>
+              <w:rPr>
+                <w:rFonts w:ascii="Times New Roman" w:hAnsi="Times New Roman"/>
+                <w:b w:val="0"/>
+                <w:sz w:val="20"/>
+                <w:szCs w:val="20"/>
+              </w:rPr>
+            </w:pPr>
+            <w:r>
+              <w:rPr>
+                <w:rFonts w:ascii="Times New Roman" w:hAnsi="Times New Roman"/>
+                <w:b w:val="0"/>
+                <w:sz w:val="20"/>
+                <w:szCs w:val="20"/>
+              </w:rPr>
+              <w:t>&gt;Rp. 500 juta – Rp. 10 miliar</w:t>
+            </w:r>
+          </w:p>
+        </w:tc>
+        <w:tc>
+          <w:tcPr>
+            <w:tcW w:w="3083" w:type="dxa"/>
+          </w:tcPr>
+          <w:p>
+            <w:pPr>
+              <w:pStyle w:val="SUBBAB1"/>
+              <w:numPr>
+                <w:ilvl w:val="0"/>
+                <w:numId w:val="0"/>
+              </w:numPr>
+              <w:tabs>
+                <w:tab w:val="clear" w:pos="4513"/>
+                <w:tab w:val="clear" w:pos="6480"/>
+              </w:tabs>
+              <w:jc w:val="both"/>
+              <w:rPr>
+                <w:rFonts w:ascii="Times New Roman" w:hAnsi="Times New Roman"/>
+                <w:b w:val="0"/>
+                <w:sz w:val="20"/>
+                <w:szCs w:val="20"/>
+              </w:rPr>
+            </w:pPr>
+            <w:r>
+              <w:rPr>
+                <w:rFonts w:ascii="Times New Roman" w:hAnsi="Times New Roman"/>
+                <w:b w:val="0"/>
+                <w:sz w:val="20"/>
+                <w:szCs w:val="20"/>
+              </w:rPr>
+              <w:t>&gt;Rp. 2,5 miliar – Rp. 50 miliar</w:t>
+            </w:r>
+          </w:p>
+        </w:tc>
+      </w:tr>
+      <w:tr>
+        <w:tc>
+          <w:tcPr>
+            <w:tcW w:w="2234" w:type="dxa"/>
+          </w:tcPr>
+          <w:p>
+            <w:pPr>
+              <w:pStyle w:val="SUBBAB1"/>
+              <w:numPr>
+                <w:ilvl w:val="0"/>
+                <w:numId w:val="0"/>
+              </w:numPr>
+              <w:tabs>
+                <w:tab w:val="clear" w:pos="4513"/>
+                <w:tab w:val="clear" w:pos="6480"/>
+              </w:tabs>
+              <w:jc w:val="both"/>
+              <w:rPr>
+                <w:rFonts w:ascii="Times New Roman" w:hAnsi="Times New Roman"/>
+                <w:sz w:val="20"/>
+                <w:szCs w:val="20"/>
+              </w:rPr>
+            </w:pPr>
+            <w:r>
+              <w:rPr>
+                <w:rFonts w:ascii="Times New Roman" w:hAnsi="Times New Roman"/>
+                <w:sz w:val="20"/>
+                <w:szCs w:val="20"/>
+              </w:rPr>
+              <w:t>Usaha Besar</w:t>
+            </w:r>
+          </w:p>
+        </w:tc>
+        <w:tc>
+          <w:tcPr>
+            <w:tcW w:w="2977" w:type="dxa"/>
+          </w:tcPr>
+          <w:p>
+            <w:pPr>
+              <w:pStyle w:val="SUBBAB1"/>
+              <w:numPr>
+                <w:ilvl w:val="0"/>
+                <w:numId w:val="0"/>
+              </w:numPr>
+              <w:tabs>
+                <w:tab w:val="clear" w:pos="4513"/>
+                <w:tab w:val="clear" w:pos="6480"/>
+              </w:tabs>
+              <w:rPr>
+                <w:rFonts w:ascii="Times New Roman" w:hAnsi="Times New Roman"/>
+                <w:b w:val="0"/>
+                <w:sz w:val="20"/>
+                <w:szCs w:val="20"/>
+              </w:rPr>
+            </w:pPr>
+            <w:r>
+              <w:rPr>
+                <w:rFonts w:ascii="Times New Roman" w:hAnsi="Times New Roman"/>
+                <w:b w:val="0"/>
+                <w:sz w:val="20"/>
+                <w:szCs w:val="20"/>
+              </w:rPr>
+              <w:t>&gt;Rp. 10 miliar</w:t>
+            </w:r>
+          </w:p>
+        </w:tc>
+        <w:tc>
+          <w:tcPr>
+            <w:tcW w:w="3083" w:type="dxa"/>
+          </w:tcPr>
+          <w:p>
+            <w:pPr>
+              <w:pStyle w:val="SUBBAB1"/>
+              <w:numPr>
+                <w:ilvl w:val="0"/>
+                <w:numId w:val="0"/>
+              </w:numPr>
+              <w:tabs>
+                <w:tab w:val="clear" w:pos="4513"/>
+                <w:tab w:val="clear" w:pos="6480"/>
+              </w:tabs>
+              <w:rPr>
+                <w:rFonts w:ascii="Times New Roman" w:hAnsi="Times New Roman"/>
+                <w:b w:val="0"/>
+                <w:sz w:val="20"/>
+                <w:szCs w:val="20"/>
+              </w:rPr>
+            </w:pPr>
+            <w:r>
+              <w:rPr>
+                <w:rFonts w:ascii="Times New Roman" w:hAnsi="Times New Roman"/>
+                <w:b w:val="0"/>
+                <w:sz w:val="20"/>
+                <w:szCs w:val="20"/>
+              </w:rPr>
+              <w:t>&gt;Rp.50 miliar</w:t>
+            </w:r>
+          </w:p>
+        </w:tc>
+      </w:tr>
+    </w:tbl>
+    <w:p>
+      <w:pPr>
+        <w:pStyle w:val="SUBBAB1"/>
+        <w:numPr>
+          <w:ilvl w:val="0"/>
+          <w:numId w:val="0"/>
+        </w:numPr>
+        <w:tabs>
+          <w:tab w:val="clear" w:pos="4513"/>
+          <w:tab w:val="clear" w:pos="6480"/>
+        </w:tabs>
+        <w:spacing w:line="360" w:lineRule="auto"/>
+        <w:jc w:val="both"/>
+        <w:rPr>
+          <w:rFonts w:ascii="Times New Roman" w:hAnsi="Times New Roman" w:cs="Times New Roman"/>
+          <w:b w:val="0"/>
+          <w:sz w:val="24"/>
+          <w:szCs w:val="24"/>
+        </w:rPr>
+      </w:pPr>
+      <w:r>
+        <w:rPr>
+          <w:rFonts w:ascii="Times New Roman" w:hAnsi="Times New Roman" w:cs="Times New Roman"/>
+          <w:b w:val="0"/>
+          <w:sz w:val="24"/>
+          <w:szCs w:val="24"/>
+        </w:rPr>
+        <w:tab/>
+      </w:r>
+    </w:p>
+    <w:p>
+      <w:pPr>
+        <w:pStyle w:val="SUBBAB1"/>
+        <w:numPr>
+          <w:ilvl w:val="0"/>
+          <w:numId w:val="0"/>
+        </w:numPr>
+        <w:tabs>
+          <w:tab w:val="clear" w:pos="4513"/>
+          <w:tab w:val="clear" w:pos="6480"/>
+        </w:tabs>
+        <w:spacing w:line="360" w:lineRule="auto"/>
+        <w:jc w:val="both"/>
+        <w:rPr>
+          <w:rFonts w:ascii="Times New Roman" w:hAnsi="Times New Roman" w:cs="Times New Roman"/>
+          <w:b w:val="0"/>
+          <w:sz w:val="24"/>
+          <w:szCs w:val="24"/>
+        </w:rPr>
+      </w:pPr>
+      <w:r>
+        <w:rPr>
+          <w:rFonts w:ascii="Times New Roman" w:hAnsi="Times New Roman" w:cs="Times New Roman"/>
+          <w:b w:val="0"/>
+          <w:sz w:val="24"/>
+          <w:szCs w:val="24"/>
+        </w:rPr>
+        <w:tab/>
+      </w:r>
+      <w:r>
+        <w:rPr>
+          <w:rFonts w:ascii="Times New Roman" w:hAnsi="Times New Roman" w:cs="Times New Roman"/>
+          <w:b w:val="0"/>
+          <w:sz w:val="24"/>
+          <w:szCs w:val="24"/>
+        </w:rPr>
+        <w:t xml:space="preserve">UMKM </w:t>
+      </w:r>
+      <w:r>
+        <w:rPr>
+          <w:rFonts w:ascii="Times New Roman" w:hAnsi="Times New Roman" w:cs="Times New Roman"/>
+          <w:b w:val="0"/>
+          <w:sz w:val="24"/>
+          <w:szCs w:val="24"/>
+        </w:rPr>
+        <w:t>mempunyai peran penting dan strategis dalam pembangunan ekonomi nasional. Selain berperan dalam pertumbuhan ekonomi dan penyerapan tenaga kerja, UMKM juga berperan dalam mendistribusikan hasil-hasil pembangunan.</w:t>
+      </w:r>
+      <w:r>
+        <w:rPr>
+          <w:rFonts w:ascii="Times New Roman" w:hAnsi="Times New Roman" w:cs="Times New Roman"/>
+          <w:b w:val="0"/>
+          <w:sz w:val="24"/>
+          <w:szCs w:val="24"/>
+        </w:rPr>
+        <w:t xml:space="preserve"> [</w:t>
+      </w:r>
+      <w:r>
+        <w:rPr>
+          <w:rFonts w:ascii="Times New Roman" w:hAnsi="Times New Roman" w:cs="Times New Roman"/>
+          <w:b w:val="0"/>
+          <w:sz w:val="24"/>
+          <w:szCs w:val="24"/>
+        </w:rPr>
+        <w:t>10</w:t>
+      </w:r>
+      <w:r>
+        <w:rPr>
+          <w:rFonts w:ascii="Times New Roman" w:hAnsi="Times New Roman" w:cs="Times New Roman"/>
+          <w:b w:val="0"/>
+          <w:sz w:val="24"/>
+          <w:szCs w:val="24"/>
+        </w:rPr>
+        <w:t>]</w:t>
+      </w:r>
+    </w:p>
+    <w:p>
+      <w:pPr>
+        <w:pStyle w:val="SUBBAB1"/>
+        <w:numPr>
+          <w:ilvl w:val="0"/>
+          <w:numId w:val="0"/>
+        </w:numPr>
+        <w:tabs>
+          <w:tab w:val="clear" w:pos="4513"/>
+          <w:tab w:val="clear" w:pos="6480"/>
+        </w:tabs>
+        <w:spacing w:line="360" w:lineRule="auto"/>
+        <w:ind w:left="142"/>
+        <w:jc w:val="both"/>
+        <w:rPr>
+          <w:rFonts w:ascii="Times New Roman" w:hAnsi="Times New Roman" w:cs="Times New Roman"/>
+          <w:sz w:val="24"/>
+          <w:szCs w:val="24"/>
+        </w:rPr>
+      </w:pPr>
     </w:p>
     <w:p>
       <w:pPr>
@@ -303,38 +1131,195 @@
           <w:szCs w:val="24"/>
         </w:rPr>
       </w:pPr>
+      <w:r>
+        <w:rPr>
+          <w:rFonts w:ascii="Times New Roman" w:hAnsi="Times New Roman" w:cs="Times New Roman"/>
+          <w:sz w:val="24"/>
+          <w:szCs w:val="24"/>
+          <w:lang w:val="en-US"/>
+        </w:rPr>
+        <w:t xml:space="preserve">Hubungan </w:t>
+      </w:r>
+      <w:r>
+        <w:rPr>
+          <w:rFonts w:ascii="Times New Roman" w:hAnsi="Times New Roman" w:cs="Times New Roman"/>
+          <w:sz w:val="24"/>
+          <w:szCs w:val="24"/>
+          <w:lang w:val="en-US"/>
+        </w:rPr>
+        <w:t>Kerja Sama</w:t>
+      </w:r>
+      <w:r>
+        <w:rPr>
+          <w:rFonts w:ascii="Times New Roman" w:hAnsi="Times New Roman" w:cs="Times New Roman"/>
+          <w:sz w:val="24"/>
+          <w:szCs w:val="24"/>
+        </w:rPr>
+        <w:t xml:space="preserve"> Bisnis</w:t>
+      </w:r>
+      <w:r>
+        <w:rPr>
+          <w:rFonts w:ascii="Times New Roman" w:hAnsi="Times New Roman" w:cs="Times New Roman"/>
+          <w:sz w:val="24"/>
+          <w:szCs w:val="24"/>
+          <w:lang w:val="en-US"/>
+        </w:rPr>
+        <w:t xml:space="preserve"> (</w:t>
+      </w:r>
+      <w:r>
+        <w:rPr>
+          <w:rFonts w:ascii="Times New Roman" w:hAnsi="Times New Roman" w:cs="Times New Roman"/>
+          <w:i/>
+          <w:sz w:val="24"/>
+          <w:szCs w:val="24"/>
+          <w:lang w:val="en-US"/>
+        </w:rPr>
+        <w:t>Partnership</w:t>
+      </w:r>
+      <w:r>
+        <w:rPr>
+          <w:rFonts w:ascii="Times New Roman" w:hAnsi="Times New Roman" w:cs="Times New Roman"/>
+          <w:sz w:val="24"/>
+          <w:szCs w:val="24"/>
+          <w:lang w:val="en-US"/>
+        </w:rPr>
+        <w:t>)</w:t>
+      </w:r>
+    </w:p>
+    <w:p>
+      <w:pPr>
+        <w:pStyle w:val="SUBBAB1"/>
+        <w:numPr>
+          <w:ilvl w:val="0"/>
+          <w:numId w:val="0"/>
+        </w:numPr>
+        <w:tabs>
+          <w:tab w:val="clear" w:pos="4513"/>
+          <w:tab w:val="clear" w:pos="6480"/>
+        </w:tabs>
+        <w:spacing w:line="360" w:lineRule="auto"/>
+        <w:jc w:val="both"/>
+        <w:rPr>
+          <w:rFonts w:ascii="Times New Roman" w:hAnsi="Times New Roman" w:cs="Times New Roman"/>
+          <w:b w:val="0"/>
+          <w:sz w:val="24"/>
+          <w:szCs w:val="24"/>
+        </w:rPr>
+      </w:pPr>
+      <w:r>
+        <w:rPr>
+          <w:rFonts w:ascii="Times New Roman" w:hAnsi="Times New Roman" w:cs="Times New Roman"/>
+          <w:b w:val="0"/>
+          <w:sz w:val="24"/>
+          <w:szCs w:val="24"/>
+        </w:rPr>
+        <w:tab/>
+      </w:r>
+      <w:r>
+        <w:rPr>
+          <w:rFonts w:ascii="Times New Roman" w:hAnsi="Times New Roman" w:cs="Times New Roman"/>
+          <w:b w:val="0"/>
+          <w:sz w:val="24"/>
+          <w:szCs w:val="24"/>
+        </w:rPr>
+        <w:t xml:space="preserve">Hubungan kerja sama bisnis atau </w:t>
+      </w:r>
+      <w:r>
+        <w:rPr>
+          <w:rFonts w:ascii="Times New Roman" w:hAnsi="Times New Roman" w:cs="Times New Roman"/>
+          <w:b w:val="0"/>
+          <w:i/>
+          <w:sz w:val="24"/>
+          <w:szCs w:val="24"/>
+        </w:rPr>
+        <w:t>partnerhip</w:t>
+      </w:r>
+      <w:r>
+        <w:rPr>
+          <w:rFonts w:ascii="Times New Roman" w:hAnsi="Times New Roman" w:cs="Times New Roman"/>
+          <w:b w:val="0"/>
+          <w:sz w:val="24"/>
+          <w:szCs w:val="24"/>
+        </w:rPr>
+        <w:t xml:space="preserve"> adalah</w:t>
+      </w:r>
+      <w:r>
+        <w:rPr>
+          <w:rFonts w:ascii="Times New Roman" w:hAnsi="Times New Roman" w:cs="Times New Roman"/>
+          <w:b w:val="0"/>
+          <w:sz w:val="24"/>
+          <w:szCs w:val="24"/>
+        </w:rPr>
+        <w:t xml:space="preserve"> </w:t>
+      </w:r>
+      <w:r>
+        <w:rPr>
+          <w:rFonts w:ascii="Times New Roman" w:hAnsi="Times New Roman" w:cs="Times New Roman"/>
+          <w:b w:val="0"/>
+          <w:sz w:val="24"/>
+          <w:szCs w:val="24"/>
+        </w:rPr>
+        <w:t>adanya ikatan</w:t>
+      </w:r>
+      <w:r>
+        <w:rPr>
+          <w:rFonts w:ascii="Times New Roman" w:hAnsi="Times New Roman" w:cs="Times New Roman"/>
+          <w:b w:val="0"/>
+          <w:sz w:val="24"/>
+          <w:szCs w:val="24"/>
+        </w:rPr>
+        <w:t xml:space="preserve"> antar</w:t>
+      </w:r>
+      <w:r>
+        <w:rPr>
+          <w:rFonts w:ascii="Times New Roman" w:hAnsi="Times New Roman" w:cs="Times New Roman"/>
+          <w:b w:val="0"/>
+          <w:sz w:val="24"/>
+          <w:szCs w:val="24"/>
+        </w:rPr>
+        <w:t xml:space="preserve"> dua atau lebih pihak yang bersinergis atas dasar saling memerlukan, saling memperkuat, saling menguntungkan [</w:t>
+      </w:r>
+      <w:r>
+        <w:rPr>
+          <w:rFonts w:ascii="Times New Roman" w:hAnsi="Times New Roman" w:cs="Times New Roman"/>
+          <w:b w:val="0"/>
+          <w:sz w:val="24"/>
+          <w:szCs w:val="24"/>
+        </w:rPr>
+        <w:t>11</w:t>
+      </w:r>
+      <w:r>
+        <w:rPr>
+          <w:rFonts w:ascii="Times New Roman" w:hAnsi="Times New Roman" w:cs="Times New Roman"/>
+          <w:b w:val="0"/>
+          <w:sz w:val="24"/>
+          <w:szCs w:val="24"/>
+        </w:rPr>
+        <w:t>].</w:t>
+      </w:r>
+    </w:p>
+    <w:p>
+      <w:pPr>
+        <w:pStyle w:val="SUBBAB1"/>
+        <w:numPr>
+          <w:ilvl w:val="0"/>
+          <w:numId w:val="0"/>
+        </w:numPr>
+        <w:tabs>
+          <w:tab w:val="clear" w:pos="4513"/>
+          <w:tab w:val="clear" w:pos="6480"/>
+        </w:tabs>
+        <w:spacing w:line="360" w:lineRule="auto"/>
+        <w:jc w:val="both"/>
+        <w:rPr>
+          <w:rFonts w:ascii="Times New Roman" w:hAnsi="Times New Roman" w:cs="Times New Roman"/>
+          <w:b w:val="0"/>
+          <w:sz w:val="24"/>
+          <w:szCs w:val="24"/>
+        </w:rPr>
+      </w:pPr>
       <w:bookmarkStart w:id="4" w:name="_GoBack"/>
-      <w:r>
-        <w:rPr>
-          <w:rFonts w:ascii="Times New Roman" w:hAnsi="Times New Roman" w:cs="Times New Roman"/>
-          <w:i/>
-          <w:sz w:val="24"/>
-          <w:szCs w:val="24"/>
-          <w:lang w:val="en-US"/>
-        </w:rPr>
-        <w:t>Partner</w:t>
-      </w:r>
-      <w:r>
-        <w:rPr>
-          <w:rFonts w:ascii="Times New Roman" w:hAnsi="Times New Roman" w:cs="Times New Roman"/>
-          <w:sz w:val="24"/>
-          <w:szCs w:val="24"/>
-          <w:lang w:val="en-US"/>
-        </w:rPr>
-        <w:t xml:space="preserve"> </w:t>
-      </w:r>
       <w:bookmarkEnd w:id="4"/>
-      <w:proofErr w:type="spellStart"/>
-      <w:r>
-        <w:rPr>
-          <w:rFonts w:ascii="Times New Roman" w:hAnsi="Times New Roman" w:cs="Times New Roman"/>
-          <w:sz w:val="24"/>
-          <w:szCs w:val="24"/>
-          <w:lang w:val="en-US"/>
-        </w:rPr>
-        <w:t>Bisnis</w:t>
-      </w:r>
-      <w:proofErr w:type="spellEnd"/>
     </w:p>
     <w:p>
       <w:pPr>
@@ -356,17 +1341,26 @@
           <w:szCs w:val="24"/>
         </w:rPr>
       </w:pPr>
-      <w:proofErr w:type="spellStart"/>
-      <w:r>
-        <w:rPr>
-          <w:rFonts w:ascii="Times New Roman" w:hAnsi="Times New Roman" w:cs="Times New Roman"/>
+      <w:r>
+        <w:rPr>
+          <w:rFonts w:ascii="Times New Roman" w:hAnsi="Times New Roman" w:cs="Times New Roman"/>
+          <w:i/>
           <w:sz w:val="24"/>
           <w:szCs w:val="24"/>
           <w:lang w:val="en-US"/>
         </w:rPr>
-        <w:t>Aplikasi</w:t>
-      </w:r>
-      <w:proofErr w:type="spellEnd"/>
+        <w:lastRenderedPageBreak/>
+        <w:t>Partner</w:t>
+      </w:r>
+      <w:r>
+        <w:rPr>
+          <w:rFonts w:ascii="Times New Roman" w:hAnsi="Times New Roman" w:cs="Times New Roman"/>
+          <w:sz w:val="24"/>
+          <w:szCs w:val="24"/>
+          <w:lang w:val="en-US"/>
+        </w:rPr>
+        <w:t xml:space="preserve"> Bisnis</w:t>
+      </w:r>
     </w:p>
     <w:p>
       <w:pPr>
@@ -384,20 +1378,18 @@
         <w:jc w:val="both"/>
         <w:rPr>
           <w:rFonts w:ascii="Times New Roman" w:hAnsi="Times New Roman" w:cs="Times New Roman"/>
-          <w:i/>
-          <w:sz w:val="24"/>
-          <w:szCs w:val="24"/>
-        </w:rPr>
-      </w:pPr>
-      <w:r>
-        <w:rPr>
-          <w:rFonts w:ascii="Times New Roman" w:hAnsi="Times New Roman" w:cs="Times New Roman"/>
-          <w:i/>
+          <w:sz w:val="24"/>
+          <w:szCs w:val="24"/>
+        </w:rPr>
+      </w:pPr>
+      <w:r>
+        <w:rPr>
+          <w:rFonts w:ascii="Times New Roman" w:hAnsi="Times New Roman" w:cs="Times New Roman"/>
           <w:sz w:val="24"/>
           <w:szCs w:val="24"/>
           <w:lang w:val="en-US"/>
         </w:rPr>
-        <w:t>Booking</w:t>
+        <w:t>Aplikasi</w:t>
       </w:r>
     </w:p>
     <w:p>
@@ -416,59 +1408,60 @@
         <w:jc w:val="both"/>
         <w:rPr>
           <w:rFonts w:ascii="Times New Roman" w:hAnsi="Times New Roman" w:cs="Times New Roman"/>
-          <w:sz w:val="24"/>
-          <w:szCs w:val="24"/>
-        </w:rPr>
-      </w:pPr>
-      <w:proofErr w:type="spellStart"/>
-      <w:r>
-        <w:rPr>
-          <w:rFonts w:ascii="Times New Roman" w:hAnsi="Times New Roman" w:cs="Times New Roman"/>
+          <w:i/>
+          <w:sz w:val="24"/>
+          <w:szCs w:val="24"/>
+        </w:rPr>
+      </w:pPr>
+      <w:r>
+        <w:rPr>
+          <w:rFonts w:ascii="Times New Roman" w:hAnsi="Times New Roman" w:cs="Times New Roman"/>
+          <w:i/>
           <w:sz w:val="24"/>
           <w:szCs w:val="24"/>
           <w:lang w:val="en-US"/>
         </w:rPr>
-        <w:t>Faktur</w:t>
-      </w:r>
-      <w:proofErr w:type="spellEnd"/>
+        <w:t>Bookin</w:t>
+      </w:r>
+      <w:r>
+        <w:rPr>
+          <w:rFonts w:ascii="Times New Roman" w:hAnsi="Times New Roman" w:cs="Times New Roman"/>
+          <w:i/>
+          <w:sz w:val="24"/>
+          <w:szCs w:val="24"/>
+        </w:rPr>
+        <w:t>g</w:t>
+      </w:r>
     </w:p>
     <w:p>
       <w:pPr>
-        <w:pStyle w:val="ListBullet"/>
+        <w:pStyle w:val="SUBBAB1"/>
         <w:numPr>
           <w:ilvl w:val="0"/>
-          <w:numId w:val="0"/>
+          <w:numId w:val="3"/>
         </w:numPr>
+        <w:tabs>
+          <w:tab w:val="clear" w:pos="4513"/>
+          <w:tab w:val="clear" w:pos="6480"/>
+        </w:tabs>
         <w:spacing w:line="360" w:lineRule="auto"/>
-        <w:ind w:firstLine="720"/>
+        <w:ind w:left="0" w:firstLine="142"/>
         <w:jc w:val="both"/>
         <w:rPr>
-          <w:rFonts w:ascii="Times New Roman" w:hAnsi="Times New Roman" w:cs="Times New Roman"/>
           <w:sz w:val="24"/>
           <w:szCs w:val="24"/>
           <w:lang w:val="en-US"/>
         </w:rPr>
       </w:pPr>
-    </w:p>
-    <w:p>
-      <w:pPr>
-        <w:spacing w:after="0"/>
-        <w:rPr>
+      <w:r>
+        <w:rPr>
+          <w:rFonts w:ascii="Times New Roman" w:hAnsi="Times New Roman" w:cs="Times New Roman"/>
           <w:sz w:val="24"/>
           <w:szCs w:val="24"/>
           <w:lang w:val="en-US"/>
         </w:rPr>
-      </w:pPr>
-    </w:p>
-    <w:p>
-      <w:pPr>
-        <w:spacing w:after="0"/>
-        <w:rPr>
-          <w:sz w:val="24"/>
-          <w:szCs w:val="24"/>
-          <w:lang w:val="en-US"/>
-        </w:rPr>
-      </w:pPr>
+        <w:t>Faktur</w:t>
+      </w:r>
     </w:p>
     <w:sectPr>
       <w:pgSz w:w="11906" w:h="16838"/>
@@ -554,6 +1547,95 @@
     </w:lvl>
   </w:abstractNum>
   <w:abstractNum w:abstractNumId="1">
+    <w:nsid w:val="1423433C"/>
+    <w:multiLevelType w:val="hybridMultilevel"/>
+    <w:tmpl w:val="D12AF754"/>
+    <w:lvl w:ilvl="0" w:tplc="E9285420">
+      <w:start w:val="1"/>
+      <w:numFmt w:val="decimal"/>
+      <w:lvlText w:val="%1."/>
+      <w:lvlJc w:val="left"/>
+      <w:pPr>
+        <w:ind w:left="502" w:hanging="360"/>
+      </w:pPr>
+      <w:rPr>
+        <w:rFonts w:cstheme="majorBidi" w:hint="default"/>
+      </w:rPr>
+    </w:lvl>
+    <w:lvl w:ilvl="1" w:tplc="04210019" w:tentative="1">
+      <w:start w:val="1"/>
+      <w:numFmt w:val="lowerLetter"/>
+      <w:lvlText w:val="%2."/>
+      <w:lvlJc w:val="left"/>
+      <w:pPr>
+        <w:ind w:left="1222" w:hanging="360"/>
+      </w:pPr>
+    </w:lvl>
+    <w:lvl w:ilvl="2" w:tplc="0421001B" w:tentative="1">
+      <w:start w:val="1"/>
+      <w:numFmt w:val="lowerRoman"/>
+      <w:lvlText w:val="%3."/>
+      <w:lvlJc w:val="right"/>
+      <w:pPr>
+        <w:ind w:left="1942" w:hanging="180"/>
+      </w:pPr>
+    </w:lvl>
+    <w:lvl w:ilvl="3" w:tplc="0421000F" w:tentative="1">
+      <w:start w:val="1"/>
+      <w:numFmt w:val="decimal"/>
+      <w:lvlText w:val="%4."/>
+      <w:lvlJc w:val="left"/>
+      <w:pPr>
+        <w:ind w:left="2662" w:hanging="360"/>
+      </w:pPr>
+    </w:lvl>
+    <w:lvl w:ilvl="4" w:tplc="04210019" w:tentative="1">
+      <w:start w:val="1"/>
+      <w:numFmt w:val="lowerLetter"/>
+      <w:lvlText w:val="%5."/>
+      <w:lvlJc w:val="left"/>
+      <w:pPr>
+        <w:ind w:left="3382" w:hanging="360"/>
+      </w:pPr>
+    </w:lvl>
+    <w:lvl w:ilvl="5" w:tplc="0421001B" w:tentative="1">
+      <w:start w:val="1"/>
+      <w:numFmt w:val="lowerRoman"/>
+      <w:lvlText w:val="%6."/>
+      <w:lvlJc w:val="right"/>
+      <w:pPr>
+        <w:ind w:left="4102" w:hanging="180"/>
+      </w:pPr>
+    </w:lvl>
+    <w:lvl w:ilvl="6" w:tplc="0421000F" w:tentative="1">
+      <w:start w:val="1"/>
+      <w:numFmt w:val="decimal"/>
+      <w:lvlText w:val="%7."/>
+      <w:lvlJc w:val="left"/>
+      <w:pPr>
+        <w:ind w:left="4822" w:hanging="360"/>
+      </w:pPr>
+    </w:lvl>
+    <w:lvl w:ilvl="7" w:tplc="04210019" w:tentative="1">
+      <w:start w:val="1"/>
+      <w:numFmt w:val="lowerLetter"/>
+      <w:lvlText w:val="%8."/>
+      <w:lvlJc w:val="left"/>
+      <w:pPr>
+        <w:ind w:left="5542" w:hanging="360"/>
+      </w:pPr>
+    </w:lvl>
+    <w:lvl w:ilvl="8" w:tplc="0421001B" w:tentative="1">
+      <w:start w:val="1"/>
+      <w:numFmt w:val="lowerRoman"/>
+      <w:lvlText w:val="%9."/>
+      <w:lvlJc w:val="right"/>
+      <w:pPr>
+        <w:ind w:left="6262" w:hanging="180"/>
+      </w:pPr>
+    </w:lvl>
+  </w:abstractNum>
+  <w:abstractNum w:abstractNumId="2">
     <w:nsid w:val="47AD7ABB"/>
     <w:multiLevelType w:val="multilevel"/>
     <w:tmpl w:val="DDBAD006"/>
@@ -742,7 +1824,7 @@
       </w:rPr>
     </w:lvl>
   </w:abstractNum>
-  <w:abstractNum w:abstractNumId="2">
+  <w:abstractNum w:abstractNumId="3">
     <w:nsid w:val="50550793"/>
     <w:multiLevelType w:val="hybridMultilevel"/>
     <w:tmpl w:val="561008E0"/>
@@ -832,14 +1914,249 @@
       </w:pPr>
     </w:lvl>
   </w:abstractNum>
+  <w:abstractNum w:abstractNumId="4">
+    <w:nsid w:val="59640E19"/>
+    <w:multiLevelType w:val="hybridMultilevel"/>
+    <w:tmpl w:val="F6026F2C"/>
+    <w:lvl w:ilvl="0" w:tplc="F2D6C13E">
+      <w:start w:val="1"/>
+      <w:numFmt w:val="bullet"/>
+      <w:lvlText w:val=""/>
+      <w:lvlJc w:val="left"/>
+      <w:pPr>
+        <w:ind w:left="1080" w:hanging="360"/>
+      </w:pPr>
+      <w:rPr>
+        <w:rFonts w:ascii="Wingdings" w:eastAsiaTheme="minorHAnsi" w:hAnsi="Wingdings" w:cstheme="majorBidi" w:hint="default"/>
+      </w:rPr>
+    </w:lvl>
+    <w:lvl w:ilvl="1" w:tplc="04210003" w:tentative="1">
+      <w:start w:val="1"/>
+      <w:numFmt w:val="bullet"/>
+      <w:lvlText w:val="o"/>
+      <w:lvlJc w:val="left"/>
+      <w:pPr>
+        <w:ind w:left="1800" w:hanging="360"/>
+      </w:pPr>
+      <w:rPr>
+        <w:rFonts w:ascii="Courier New" w:hAnsi="Courier New" w:cs="Courier New" w:hint="default"/>
+      </w:rPr>
+    </w:lvl>
+    <w:lvl w:ilvl="2" w:tplc="04210005" w:tentative="1">
+      <w:start w:val="1"/>
+      <w:numFmt w:val="bullet"/>
+      <w:lvlText w:val=""/>
+      <w:lvlJc w:val="left"/>
+      <w:pPr>
+        <w:ind w:left="2520" w:hanging="360"/>
+      </w:pPr>
+      <w:rPr>
+        <w:rFonts w:ascii="Wingdings" w:hAnsi="Wingdings" w:hint="default"/>
+      </w:rPr>
+    </w:lvl>
+    <w:lvl w:ilvl="3" w:tplc="04210001" w:tentative="1">
+      <w:start w:val="1"/>
+      <w:numFmt w:val="bullet"/>
+      <w:lvlText w:val=""/>
+      <w:lvlJc w:val="left"/>
+      <w:pPr>
+        <w:ind w:left="3240" w:hanging="360"/>
+      </w:pPr>
+      <w:rPr>
+        <w:rFonts w:ascii="Symbol" w:hAnsi="Symbol" w:hint="default"/>
+      </w:rPr>
+    </w:lvl>
+    <w:lvl w:ilvl="4" w:tplc="04210003" w:tentative="1">
+      <w:start w:val="1"/>
+      <w:numFmt w:val="bullet"/>
+      <w:lvlText w:val="o"/>
+      <w:lvlJc w:val="left"/>
+      <w:pPr>
+        <w:ind w:left="3960" w:hanging="360"/>
+      </w:pPr>
+      <w:rPr>
+        <w:rFonts w:ascii="Courier New" w:hAnsi="Courier New" w:cs="Courier New" w:hint="default"/>
+      </w:rPr>
+    </w:lvl>
+    <w:lvl w:ilvl="5" w:tplc="04210005" w:tentative="1">
+      <w:start w:val="1"/>
+      <w:numFmt w:val="bullet"/>
+      <w:lvlText w:val=""/>
+      <w:lvlJc w:val="left"/>
+      <w:pPr>
+        <w:ind w:left="4680" w:hanging="360"/>
+      </w:pPr>
+      <w:rPr>
+        <w:rFonts w:ascii="Wingdings" w:hAnsi="Wingdings" w:hint="default"/>
+      </w:rPr>
+    </w:lvl>
+    <w:lvl w:ilvl="6" w:tplc="04210001" w:tentative="1">
+      <w:start w:val="1"/>
+      <w:numFmt w:val="bullet"/>
+      <w:lvlText w:val=""/>
+      <w:lvlJc w:val="left"/>
+      <w:pPr>
+        <w:ind w:left="5400" w:hanging="360"/>
+      </w:pPr>
+      <w:rPr>
+        <w:rFonts w:ascii="Symbol" w:hAnsi="Symbol" w:hint="default"/>
+      </w:rPr>
+    </w:lvl>
+    <w:lvl w:ilvl="7" w:tplc="04210003" w:tentative="1">
+      <w:start w:val="1"/>
+      <w:numFmt w:val="bullet"/>
+      <w:lvlText w:val="o"/>
+      <w:lvlJc w:val="left"/>
+      <w:pPr>
+        <w:ind w:left="6120" w:hanging="360"/>
+      </w:pPr>
+      <w:rPr>
+        <w:rFonts w:ascii="Courier New" w:hAnsi="Courier New" w:cs="Courier New" w:hint="default"/>
+      </w:rPr>
+    </w:lvl>
+    <w:lvl w:ilvl="8" w:tplc="04210005" w:tentative="1">
+      <w:start w:val="1"/>
+      <w:numFmt w:val="bullet"/>
+      <w:lvlText w:val=""/>
+      <w:lvlJc w:val="left"/>
+      <w:pPr>
+        <w:ind w:left="6840" w:hanging="360"/>
+      </w:pPr>
+      <w:rPr>
+        <w:rFonts w:ascii="Wingdings" w:hAnsi="Wingdings" w:hint="default"/>
+      </w:rPr>
+    </w:lvl>
+  </w:abstractNum>
+  <w:abstractNum w:abstractNumId="5">
+    <w:nsid w:val="776D6F03"/>
+    <w:multiLevelType w:val="hybridMultilevel"/>
+    <w:tmpl w:val="0972D0BC"/>
+    <w:lvl w:ilvl="0" w:tplc="80940DF0">
+      <w:start w:val="1"/>
+      <w:numFmt w:val="bullet"/>
+      <w:lvlText w:val=""/>
+      <w:lvlJc w:val="left"/>
+      <w:pPr>
+        <w:ind w:left="720" w:hanging="360"/>
+      </w:pPr>
+      <w:rPr>
+        <w:rFonts w:ascii="Wingdings" w:eastAsiaTheme="minorHAnsi" w:hAnsi="Wingdings" w:cstheme="majorBidi" w:hint="default"/>
+      </w:rPr>
+    </w:lvl>
+    <w:lvl w:ilvl="1" w:tplc="04210003" w:tentative="1">
+      <w:start w:val="1"/>
+      <w:numFmt w:val="bullet"/>
+      <w:lvlText w:val="o"/>
+      <w:lvlJc w:val="left"/>
+      <w:pPr>
+        <w:ind w:left="1440" w:hanging="360"/>
+      </w:pPr>
+      <w:rPr>
+        <w:rFonts w:ascii="Courier New" w:hAnsi="Courier New" w:cs="Courier New" w:hint="default"/>
+      </w:rPr>
+    </w:lvl>
+    <w:lvl w:ilvl="2" w:tplc="04210005" w:tentative="1">
+      <w:start w:val="1"/>
+      <w:numFmt w:val="bullet"/>
+      <w:lvlText w:val=""/>
+      <w:lvlJc w:val="left"/>
+      <w:pPr>
+        <w:ind w:left="2160" w:hanging="360"/>
+      </w:pPr>
+      <w:rPr>
+        <w:rFonts w:ascii="Wingdings" w:hAnsi="Wingdings" w:hint="default"/>
+      </w:rPr>
+    </w:lvl>
+    <w:lvl w:ilvl="3" w:tplc="04210001" w:tentative="1">
+      <w:start w:val="1"/>
+      <w:numFmt w:val="bullet"/>
+      <w:lvlText w:val=""/>
+      <w:lvlJc w:val="left"/>
+      <w:pPr>
+        <w:ind w:left="2880" w:hanging="360"/>
+      </w:pPr>
+      <w:rPr>
+        <w:rFonts w:ascii="Symbol" w:hAnsi="Symbol" w:hint="default"/>
+      </w:rPr>
+    </w:lvl>
+    <w:lvl w:ilvl="4" w:tplc="04210003" w:tentative="1">
+      <w:start w:val="1"/>
+      <w:numFmt w:val="bullet"/>
+      <w:lvlText w:val="o"/>
+      <w:lvlJc w:val="left"/>
+      <w:pPr>
+        <w:ind w:left="3600" w:hanging="360"/>
+      </w:pPr>
+      <w:rPr>
+        <w:rFonts w:ascii="Courier New" w:hAnsi="Courier New" w:cs="Courier New" w:hint="default"/>
+      </w:rPr>
+    </w:lvl>
+    <w:lvl w:ilvl="5" w:tplc="04210005" w:tentative="1">
+      <w:start w:val="1"/>
+      <w:numFmt w:val="bullet"/>
+      <w:lvlText w:val=""/>
+      <w:lvlJc w:val="left"/>
+      <w:pPr>
+        <w:ind w:left="4320" w:hanging="360"/>
+      </w:pPr>
+      <w:rPr>
+        <w:rFonts w:ascii="Wingdings" w:hAnsi="Wingdings" w:hint="default"/>
+      </w:rPr>
+    </w:lvl>
+    <w:lvl w:ilvl="6" w:tplc="04210001" w:tentative="1">
+      <w:start w:val="1"/>
+      <w:numFmt w:val="bullet"/>
+      <w:lvlText w:val=""/>
+      <w:lvlJc w:val="left"/>
+      <w:pPr>
+        <w:ind w:left="5040" w:hanging="360"/>
+      </w:pPr>
+      <w:rPr>
+        <w:rFonts w:ascii="Symbol" w:hAnsi="Symbol" w:hint="default"/>
+      </w:rPr>
+    </w:lvl>
+    <w:lvl w:ilvl="7" w:tplc="04210003" w:tentative="1">
+      <w:start w:val="1"/>
+      <w:numFmt w:val="bullet"/>
+      <w:lvlText w:val="o"/>
+      <w:lvlJc w:val="left"/>
+      <w:pPr>
+        <w:ind w:left="5760" w:hanging="360"/>
+      </w:pPr>
+      <w:rPr>
+        <w:rFonts w:ascii="Courier New" w:hAnsi="Courier New" w:cs="Courier New" w:hint="default"/>
+      </w:rPr>
+    </w:lvl>
+    <w:lvl w:ilvl="8" w:tplc="04210005" w:tentative="1">
+      <w:start w:val="1"/>
+      <w:numFmt w:val="bullet"/>
+      <w:lvlText w:val=""/>
+      <w:lvlJc w:val="left"/>
+      <w:pPr>
+        <w:ind w:left="6480" w:hanging="360"/>
+      </w:pPr>
+      <w:rPr>
+        <w:rFonts w:ascii="Wingdings" w:hAnsi="Wingdings" w:hint="default"/>
+      </w:rPr>
+    </w:lvl>
+  </w:abstractNum>
   <w:num w:numId="1">
-    <w:abstractNumId w:val="1"/>
+    <w:abstractNumId w:val="2"/>
   </w:num>
   <w:num w:numId="2">
     <w:abstractNumId w:val="0"/>
   </w:num>
   <w:num w:numId="3">
-    <w:abstractNumId w:val="2"/>
+    <w:abstractNumId w:val="3"/>
+  </w:num>
+  <w:num w:numId="4">
+    <w:abstractNumId w:val="1"/>
+  </w:num>
+  <w:num w:numId="5">
+    <w:abstractNumId w:val="5"/>
+  </w:num>
+  <w:num w:numId="6">
+    <w:abstractNumId w:val="4"/>
   </w:num>
 </w:numbering>
 </file>
@@ -1203,6 +2520,55 @@
     <w:uiPriority w:val="99"/>
     <w:rsid w:val="00C82B7E"/>
   </w:style>
+  <w:style w:type="paragraph" w:styleId="BalloonText">
+    <w:name w:val="Balloon Text"/>
+    <w:basedOn w:val="Normal"/>
+    <w:link w:val="BalloonTextChar"/>
+    <w:uiPriority w:val="99"/>
+    <w:semiHidden/>
+    <w:unhideWhenUsed/>
+    <w:rsid w:val="00D57827"/>
+    <w:pPr>
+      <w:spacing w:after="0" w:line="240" w:lineRule="auto"/>
+    </w:pPr>
+    <w:rPr>
+      <w:rFonts w:ascii="Tahoma" w:hAnsi="Tahoma" w:cs="Tahoma"/>
+      <w:sz w:val="16"/>
+      <w:szCs w:val="16"/>
+    </w:rPr>
+  </w:style>
+  <w:style w:type="character" w:customStyle="1" w:styleId="BalloonTextChar">
+    <w:name w:val="Balloon Text Char"/>
+    <w:basedOn w:val="DefaultParagraphFont"/>
+    <w:link w:val="BalloonText"/>
+    <w:uiPriority w:val="99"/>
+    <w:semiHidden/>
+    <w:rsid w:val="00D57827"/>
+    <w:rPr>
+      <w:rFonts w:ascii="Tahoma" w:hAnsi="Tahoma" w:cs="Tahoma"/>
+      <w:sz w:val="16"/>
+      <w:szCs w:val="16"/>
+    </w:rPr>
+  </w:style>
+  <w:style w:type="table" w:styleId="TableGrid">
+    <w:name w:val="Table Grid"/>
+    <w:basedOn w:val="TableNormal"/>
+    <w:uiPriority w:val="59"/>
+    <w:rsid w:val="00D57827"/>
+    <w:pPr>
+      <w:spacing w:after="0" w:line="240" w:lineRule="auto"/>
+    </w:pPr>
+    <w:tblPr>
+      <w:tblBorders>
+        <w:top w:val="single" w:sz="4" w:space="0" w:color="auto"/>
+        <w:left w:val="single" w:sz="4" w:space="0" w:color="auto"/>
+        <w:bottom w:val="single" w:sz="4" w:space="0" w:color="auto"/>
+        <w:right w:val="single" w:sz="4" w:space="0" w:color="auto"/>
+        <w:insideH w:val="single" w:sz="4" w:space="0" w:color="auto"/>
+        <w:insideV w:val="single" w:sz="4" w:space="0" w:color="auto"/>
+      </w:tblBorders>
+    </w:tblPr>
+  </w:style>
 </w:styles>
 </file>
 
@@ -1564,6 +2930,55 @@
     <w:link w:val="Footer"/>
     <w:uiPriority w:val="99"/>
     <w:rsid w:val="00C82B7E"/>
+  </w:style>
+  <w:style w:type="paragraph" w:styleId="BalloonText">
+    <w:name w:val="Balloon Text"/>
+    <w:basedOn w:val="Normal"/>
+    <w:link w:val="BalloonTextChar"/>
+    <w:uiPriority w:val="99"/>
+    <w:semiHidden/>
+    <w:unhideWhenUsed/>
+    <w:rsid w:val="00D57827"/>
+    <w:pPr>
+      <w:spacing w:after="0" w:line="240" w:lineRule="auto"/>
+    </w:pPr>
+    <w:rPr>
+      <w:rFonts w:ascii="Tahoma" w:hAnsi="Tahoma" w:cs="Tahoma"/>
+      <w:sz w:val="16"/>
+      <w:szCs w:val="16"/>
+    </w:rPr>
+  </w:style>
+  <w:style w:type="character" w:customStyle="1" w:styleId="BalloonTextChar">
+    <w:name w:val="Balloon Text Char"/>
+    <w:basedOn w:val="DefaultParagraphFont"/>
+    <w:link w:val="BalloonText"/>
+    <w:uiPriority w:val="99"/>
+    <w:semiHidden/>
+    <w:rsid w:val="00D57827"/>
+    <w:rPr>
+      <w:rFonts w:ascii="Tahoma" w:hAnsi="Tahoma" w:cs="Tahoma"/>
+      <w:sz w:val="16"/>
+      <w:szCs w:val="16"/>
+    </w:rPr>
+  </w:style>
+  <w:style w:type="table" w:styleId="TableGrid">
+    <w:name w:val="Table Grid"/>
+    <w:basedOn w:val="TableNormal"/>
+    <w:uiPriority w:val="59"/>
+    <w:rsid w:val="00D57827"/>
+    <w:pPr>
+      <w:spacing w:after="0" w:line="240" w:lineRule="auto"/>
+    </w:pPr>
+    <w:tblPr>
+      <w:tblBorders>
+        <w:top w:val="single" w:sz="4" w:space="0" w:color="auto"/>
+        <w:left w:val="single" w:sz="4" w:space="0" w:color="auto"/>
+        <w:bottom w:val="single" w:sz="4" w:space="0" w:color="auto"/>
+        <w:right w:val="single" w:sz="4" w:space="0" w:color="auto"/>
+        <w:insideH w:val="single" w:sz="4" w:space="0" w:color="auto"/>
+        <w:insideV w:val="single" w:sz="4" w:space="0" w:color="auto"/>
+      </w:tblBorders>
+    </w:tblPr>
   </w:style>
 </w:styles>
 </file>

</xml_diff>